<commit_message>
finsih the select-templete part
</commit_message>
<xml_diff>
--- a/UI/dynamic-content-in-html.docx
+++ b/UI/dynamic-content-in-html.docx
@@ -8,8 +8,6 @@
           <w:rFonts w:ascii="Arial" w:hAnsi="Arial" w:cs="Arial"/>
         </w:rPr>
       </w:pPr>
-      <w:bookmarkStart w:id="0" w:name="_GoBack"/>
-      <w:bookmarkEnd w:id="0"/>
     </w:p>
     <w:p>
       <w:pPr>
@@ -20,6 +18,7 @@
           <w:szCs w:val="28"/>
         </w:rPr>
       </w:pPr>
+      <w:proofErr w:type="spellStart"/>
       <w:r>
         <w:rPr>
           <w:rFonts w:ascii="Segoe UI Symbol" w:hAnsi="Segoe UI Symbol" w:cs="Segoe UI Symbol"/>
@@ -29,6 +28,7 @@
         </w:rPr>
         <w:t>Subnavigation</w:t>
       </w:r>
+      <w:proofErr w:type="spellEnd"/>
     </w:p>
     <w:p>
       <w:pPr>
@@ -51,53 +51,108 @@
           <w:sz w:val="28"/>
           <w:szCs w:val="28"/>
         </w:rPr>
-        <w:t>Left subnav</w:t>
-      </w:r>
-    </w:p>
-    <w:p>
-      <w:pPr>
-        <w:tabs>
-          <w:tab w:val="left" w:pos="1104"/>
-        </w:tabs>
-        <w:rPr>
-          <w:rFonts w:ascii="Arial" w:hAnsi="Arial" w:cs="Arial"/>
-        </w:rPr>
-      </w:pPr>
-      <w:r>
-        <w:rPr>
-          <w:rFonts w:ascii="Arial" w:hAnsi="Arial" w:cs="Arial"/>
-        </w:rPr>
-        <w:tab/>
-      </w:r>
-      <w:r>
-        <w:rPr>
-          <w:rFonts w:ascii="Arial" w:hAnsi="Arial" w:cs="Arial"/>
-        </w:rPr>
-        <w:tab/>
-        <w:t xml:space="preserve">  &lt;li class="active"&gt;&lt;a href="#"&gt;Print Certificates »&lt;/a&gt;&lt;/li&gt;</w:t>
-      </w:r>
-    </w:p>
-    <w:p>
-      <w:pPr>
-        <w:tabs>
-          <w:tab w:val="left" w:pos="1104"/>
-        </w:tabs>
-        <w:rPr>
-          <w:rFonts w:ascii="Arial" w:hAnsi="Arial" w:cs="Arial"/>
-        </w:rPr>
-      </w:pPr>
-      <w:r>
-        <w:rPr>
-          <w:rFonts w:ascii="Arial" w:hAnsi="Arial" w:cs="Arial"/>
-        </w:rPr>
-        <w:tab/>
-      </w:r>
-      <w:r>
-        <w:rPr>
-          <w:rFonts w:ascii="Arial" w:hAnsi="Arial" w:cs="Arial"/>
-        </w:rPr>
-        <w:tab/>
-        <w:t xml:space="preserve">  &lt;li&gt;&lt;a href="#"&gt;Choose Template »&lt;/a&gt;&lt;/li&gt;</w:t>
+        <w:t xml:space="preserve">Left </w:t>
+      </w:r>
+      <w:proofErr w:type="spellStart"/>
+      <w:r>
+        <w:rPr>
+          <w:rFonts w:ascii="Segoe UI Symbol" w:hAnsi="Segoe UI Symbol" w:cs="Segoe UI Symbol"/>
+          <w:b/>
+          <w:sz w:val="28"/>
+          <w:szCs w:val="28"/>
+        </w:rPr>
+        <w:t>subnav</w:t>
+      </w:r>
+      <w:proofErr w:type="spellEnd"/>
+    </w:p>
+    <w:p>
+      <w:pPr>
+        <w:tabs>
+          <w:tab w:val="left" w:pos="1104"/>
+        </w:tabs>
+        <w:rPr>
+          <w:rFonts w:ascii="Arial" w:hAnsi="Arial" w:cs="Arial"/>
+        </w:rPr>
+      </w:pPr>
+      <w:r>
+        <w:rPr>
+          <w:rFonts w:ascii="Arial" w:hAnsi="Arial" w:cs="Arial"/>
+        </w:rPr>
+        <w:tab/>
+      </w:r>
+      <w:r>
+        <w:rPr>
+          <w:rFonts w:ascii="Arial" w:hAnsi="Arial" w:cs="Arial"/>
+        </w:rPr>
+        <w:tab/>
+        <w:t xml:space="preserve">  &lt;li class="active"&gt;&lt;a </w:t>
+      </w:r>
+      <w:proofErr w:type="spellStart"/>
+      <w:r>
+        <w:rPr>
+          <w:rFonts w:ascii="Arial" w:hAnsi="Arial" w:cs="Arial"/>
+        </w:rPr>
+        <w:t>href</w:t>
+      </w:r>
+      <w:proofErr w:type="spellEnd"/>
+      <w:r>
+        <w:rPr>
+          <w:rFonts w:ascii="Arial" w:hAnsi="Arial" w:cs="Arial"/>
+        </w:rPr>
+        <w:t xml:space="preserve">="#"&gt;Print Certificates </w:t>
+      </w:r>
+      <w:bookmarkStart w:id="0" w:name="OLE_LINK2"/>
+      <w:bookmarkStart w:id="1" w:name="OLE_LINK3"/>
+      <w:r>
+        <w:rPr>
+          <w:rFonts w:ascii="Arial" w:hAnsi="Arial" w:cs="Arial"/>
+        </w:rPr>
+        <w:t>»</w:t>
+      </w:r>
+      <w:bookmarkEnd w:id="0"/>
+      <w:bookmarkEnd w:id="1"/>
+      <w:r>
+        <w:rPr>
+          <w:rFonts w:ascii="Arial" w:hAnsi="Arial" w:cs="Arial"/>
+        </w:rPr>
+        <w:t>&lt;/a&gt;&lt;/li&gt;</w:t>
+      </w:r>
+    </w:p>
+    <w:p>
+      <w:pPr>
+        <w:tabs>
+          <w:tab w:val="left" w:pos="1104"/>
+        </w:tabs>
+        <w:rPr>
+          <w:rFonts w:ascii="Arial" w:hAnsi="Arial" w:cs="Arial"/>
+        </w:rPr>
+      </w:pPr>
+      <w:r>
+        <w:rPr>
+          <w:rFonts w:ascii="Arial" w:hAnsi="Arial" w:cs="Arial"/>
+        </w:rPr>
+        <w:tab/>
+      </w:r>
+      <w:r>
+        <w:rPr>
+          <w:rFonts w:ascii="Arial" w:hAnsi="Arial" w:cs="Arial"/>
+        </w:rPr>
+        <w:tab/>
+        <w:t xml:space="preserve">  &lt;li&gt;&lt;a </w:t>
+      </w:r>
+      <w:proofErr w:type="spellStart"/>
+      <w:r>
+        <w:rPr>
+          <w:rFonts w:ascii="Arial" w:hAnsi="Arial" w:cs="Arial"/>
+        </w:rPr>
+        <w:t>href</w:t>
+      </w:r>
+      <w:proofErr w:type="spellEnd"/>
+      <w:r>
+        <w:rPr>
+          <w:rFonts w:ascii="Arial" w:hAnsi="Arial" w:cs="Arial"/>
+        </w:rPr>
+        <w:t>="#"&gt;Choose Template »&lt;/a&gt;&lt;/li&gt;</w:t>
       </w:r>
     </w:p>
     <w:p>
@@ -124,58 +179,103 @@
           <w:sz w:val="28"/>
           <w:szCs w:val="28"/>
         </w:rPr>
-        <w:t>Right subnav</w:t>
-      </w:r>
-    </w:p>
-    <w:p>
-      <w:pPr>
-        <w:tabs>
-          <w:tab w:val="left" w:pos="1104"/>
-        </w:tabs>
-        <w:rPr>
-          <w:rFonts w:ascii="Arial" w:hAnsi="Arial" w:cs="Arial"/>
-        </w:rPr>
-      </w:pPr>
-      <w:r>
-        <w:rPr>
-          <w:rFonts w:ascii="Arial" w:hAnsi="Arial" w:cs="Arial"/>
-        </w:rPr>
-        <w:tab/>
-      </w:r>
-      <w:r>
-        <w:rPr>
-          <w:rFonts w:ascii="Arial" w:hAnsi="Arial" w:cs="Arial"/>
-        </w:rPr>
-        <w:tab/>
-        <w:t>&lt;ul class="list-inline sub-nav-right"&gt;</w:t>
-      </w:r>
-    </w:p>
-    <w:p>
-      <w:pPr>
-        <w:tabs>
-          <w:tab w:val="left" w:pos="1104"/>
-        </w:tabs>
-        <w:rPr>
-          <w:rFonts w:ascii="Arial" w:hAnsi="Arial" w:cs="Arial"/>
-        </w:rPr>
-      </w:pPr>
-      <w:r>
-        <w:rPr>
-          <w:rFonts w:ascii="Arial" w:hAnsi="Arial" w:cs="Arial"/>
-        </w:rPr>
-        <w:tab/>
-      </w:r>
-      <w:r>
-        <w:rPr>
-          <w:rFonts w:ascii="Arial" w:hAnsi="Arial" w:cs="Arial"/>
-        </w:rPr>
-        <w:tab/>
-      </w:r>
-      <w:r>
-        <w:rPr>
-          <w:rFonts w:ascii="Arial" w:hAnsi="Arial" w:cs="Arial"/>
-        </w:rPr>
-        <w:tab/>
+        <w:t xml:space="preserve">Right </w:t>
+      </w:r>
+      <w:proofErr w:type="spellStart"/>
+      <w:r>
+        <w:rPr>
+          <w:rFonts w:ascii="Arial" w:hAnsi="Arial" w:cs="Arial"/>
+          <w:b/>
+          <w:sz w:val="28"/>
+          <w:szCs w:val="28"/>
+        </w:rPr>
+        <w:t>subnav</w:t>
+      </w:r>
+      <w:proofErr w:type="spellEnd"/>
+    </w:p>
+    <w:p>
+      <w:pPr>
+        <w:tabs>
+          <w:tab w:val="left" w:pos="1104"/>
+        </w:tabs>
+        <w:rPr>
+          <w:rFonts w:ascii="Arial" w:hAnsi="Arial" w:cs="Arial"/>
+        </w:rPr>
+      </w:pPr>
+      <w:r>
+        <w:rPr>
+          <w:rFonts w:ascii="Arial" w:hAnsi="Arial" w:cs="Arial"/>
+        </w:rPr>
+        <w:tab/>
+      </w:r>
+      <w:r>
+        <w:rPr>
+          <w:rFonts w:ascii="Arial" w:hAnsi="Arial" w:cs="Arial"/>
+        </w:rPr>
+        <w:tab/>
+        <w:t>&lt;</w:t>
+      </w:r>
+      <w:proofErr w:type="spellStart"/>
+      <w:r>
+        <w:rPr>
+          <w:rFonts w:ascii="Arial" w:hAnsi="Arial" w:cs="Arial"/>
+        </w:rPr>
+        <w:t>ul</w:t>
+      </w:r>
+      <w:proofErr w:type="spellEnd"/>
+      <w:r>
+        <w:rPr>
+          <w:rFonts w:ascii="Arial" w:hAnsi="Arial" w:cs="Arial"/>
+        </w:rPr>
+        <w:t xml:space="preserve"> class="list-inline sub-</w:t>
+      </w:r>
+      <w:proofErr w:type="spellStart"/>
+      <w:r>
+        <w:rPr>
+          <w:rFonts w:ascii="Arial" w:hAnsi="Arial" w:cs="Arial"/>
+        </w:rPr>
+        <w:t>nav</w:t>
+      </w:r>
+      <w:proofErr w:type="spellEnd"/>
+      <w:r>
+        <w:rPr>
+          <w:rFonts w:ascii="Arial" w:hAnsi="Arial" w:cs="Arial"/>
+        </w:rPr>
+        <w:t>-right"&gt;</w:t>
+      </w:r>
+    </w:p>
+    <w:p>
+      <w:pPr>
+        <w:tabs>
+          <w:tab w:val="left" w:pos="1104"/>
+        </w:tabs>
+        <w:rPr>
+          <w:rFonts w:ascii="Arial" w:hAnsi="Arial" w:cs="Arial"/>
+        </w:rPr>
+      </w:pPr>
+      <w:r>
+        <w:rPr>
+          <w:rFonts w:ascii="Arial" w:hAnsi="Arial" w:cs="Arial"/>
+        </w:rPr>
+        <w:tab/>
+      </w:r>
+      <w:r>
+        <w:rPr>
+          <w:rFonts w:ascii="Arial" w:hAnsi="Arial" w:cs="Arial"/>
+        </w:rPr>
+        <w:tab/>
+      </w:r>
+      <w:r>
+        <w:rPr>
+          <w:rFonts w:ascii="Arial" w:hAnsi="Arial" w:cs="Arial"/>
+        </w:rPr>
+        <w:tab/>
+      </w:r>
+      <w:bookmarkStart w:id="2" w:name="OLE_LINK4"/>
+      <w:r>
+        <w:rPr>
+          <w:rFonts w:ascii="Arial" w:hAnsi="Arial" w:cs="Arial"/>
+        </w:rPr>
         <w:t>&lt;li&gt;</w:t>
       </w:r>
     </w:p>
@@ -193,7 +293,49 @@
           <w:rFonts w:ascii="Arial" w:hAnsi="Arial" w:cs="Arial"/>
         </w:rPr>
         <w:tab/>
-        <w:t xml:space="preserve">          &lt;a href="#"&gt;&lt;span class="glyphicon glyphicon-eye-open"&gt;&lt;/span&gt;&lt;/a&gt;</w:t>
+        <w:t xml:space="preserve">          &lt;a </w:t>
+      </w:r>
+      <w:proofErr w:type="spellStart"/>
+      <w:r>
+        <w:rPr>
+          <w:rFonts w:ascii="Arial" w:hAnsi="Arial" w:cs="Arial"/>
+        </w:rPr>
+        <w:t>href</w:t>
+      </w:r>
+      <w:proofErr w:type="spellEnd"/>
+      <w:r>
+        <w:rPr>
+          <w:rFonts w:ascii="Arial" w:hAnsi="Arial" w:cs="Arial"/>
+        </w:rPr>
+        <w:t>="#"&gt;&lt;span class="</w:t>
+      </w:r>
+      <w:proofErr w:type="spellStart"/>
+      <w:r>
+        <w:rPr>
+          <w:rFonts w:ascii="Arial" w:hAnsi="Arial" w:cs="Arial"/>
+        </w:rPr>
+        <w:t>glyphicon</w:t>
+      </w:r>
+      <w:proofErr w:type="spellEnd"/>
+      <w:r>
+        <w:rPr>
+          <w:rFonts w:ascii="Arial" w:hAnsi="Arial" w:cs="Arial"/>
+        </w:rPr>
+        <w:t xml:space="preserve"> </w:t>
+      </w:r>
+      <w:proofErr w:type="spellStart"/>
+      <w:r>
+        <w:rPr>
+          <w:rFonts w:ascii="Arial" w:hAnsi="Arial" w:cs="Arial"/>
+        </w:rPr>
+        <w:t>glyphicon</w:t>
+      </w:r>
+      <w:proofErr w:type="spellEnd"/>
+      <w:r>
+        <w:rPr>
+          <w:rFonts w:ascii="Arial" w:hAnsi="Arial" w:cs="Arial"/>
+        </w:rPr>
+        <w:t>-eye-open"&gt;&lt;/span&gt;&lt;/a&gt;</w:t>
       </w:r>
     </w:p>
     <w:p>
@@ -213,6 +355,7 @@
         <w:t xml:space="preserve">        &lt;/li&gt;</w:t>
       </w:r>
     </w:p>
+    <w:bookmarkEnd w:id="2"/>
     <w:p>
       <w:pPr>
         <w:tabs>
@@ -244,13 +387,55 @@
           <w:rFonts w:ascii="Arial" w:hAnsi="Arial" w:cs="Arial"/>
         </w:rPr>
         <w:tab/>
-        <w:t xml:space="preserve">          &lt;a href="#"&gt;&lt;span clas</w:t>
-      </w:r>
-      <w:r>
-        <w:rPr>
-          <w:rFonts w:ascii="Arial" w:hAnsi="Arial" w:cs="Arial"/>
-        </w:rPr>
-        <w:t>s="glyphicon glyphicon-question-</w:t>
+        <w:t xml:space="preserve">          &lt;a </w:t>
+      </w:r>
+      <w:proofErr w:type="spellStart"/>
+      <w:r>
+        <w:rPr>
+          <w:rFonts w:ascii="Arial" w:hAnsi="Arial" w:cs="Arial"/>
+        </w:rPr>
+        <w:t>href</w:t>
+      </w:r>
+      <w:proofErr w:type="spellEnd"/>
+      <w:r>
+        <w:rPr>
+          <w:rFonts w:ascii="Arial" w:hAnsi="Arial" w:cs="Arial"/>
+        </w:rPr>
+        <w:t>="#"&gt;&lt;span clas</w:t>
+      </w:r>
+      <w:r>
+        <w:rPr>
+          <w:rFonts w:ascii="Arial" w:hAnsi="Arial" w:cs="Arial"/>
+        </w:rPr>
+        <w:t>s="</w:t>
+      </w:r>
+      <w:proofErr w:type="spellStart"/>
+      <w:r>
+        <w:rPr>
+          <w:rFonts w:ascii="Arial" w:hAnsi="Arial" w:cs="Arial"/>
+        </w:rPr>
+        <w:t>glyphicon</w:t>
+      </w:r>
+      <w:proofErr w:type="spellEnd"/>
+      <w:r>
+        <w:rPr>
+          <w:rFonts w:ascii="Arial" w:hAnsi="Arial" w:cs="Arial"/>
+        </w:rPr>
+        <w:t xml:space="preserve"> </w:t>
+      </w:r>
+      <w:proofErr w:type="spellStart"/>
+      <w:r>
+        <w:rPr>
+          <w:rFonts w:ascii="Arial" w:hAnsi="Arial" w:cs="Arial"/>
+        </w:rPr>
+        <w:t>glyphicon</w:t>
+      </w:r>
+      <w:proofErr w:type="spellEnd"/>
+      <w:r>
+        <w:rPr>
+          <w:rFonts w:ascii="Arial" w:hAnsi="Arial" w:cs="Arial"/>
+        </w:rPr>
+        <w:t>-question-</w:t>
       </w:r>
       <w:r>
         <w:rPr>
@@ -296,7 +481,21 @@
           <w:rFonts w:ascii="Arial" w:hAnsi="Arial" w:cs="Arial"/>
         </w:rPr>
         <w:tab/>
-        <w:t>&lt;/ul&gt;</w:t>
+        <w:t>&lt;/</w:t>
+      </w:r>
+      <w:proofErr w:type="spellStart"/>
+      <w:r>
+        <w:rPr>
+          <w:rFonts w:ascii="Arial" w:hAnsi="Arial" w:cs="Arial"/>
+        </w:rPr>
+        <w:t>ul</w:t>
+      </w:r>
+      <w:proofErr w:type="spellEnd"/>
+      <w:r>
+        <w:rPr>
+          <w:rFonts w:ascii="Arial" w:hAnsi="Arial" w:cs="Arial"/>
+        </w:rPr>
+        <w:t>&gt;</w:t>
       </w:r>
     </w:p>
     <w:p>
@@ -378,7 +577,49 @@
         <w:rPr>
           <w:rFonts w:ascii="Arial" w:hAnsi="Arial" w:cs="Arial"/>
         </w:rPr>
-        <w:t>&lt;button type="button" class="btn btn-primary btn-block"&gt;Select Checked-in&lt;/button&gt;</w:t>
+        <w:t>&lt;button type="button" class="</w:t>
+      </w:r>
+      <w:proofErr w:type="spellStart"/>
+      <w:r>
+        <w:rPr>
+          <w:rFonts w:ascii="Arial" w:hAnsi="Arial" w:cs="Arial"/>
+        </w:rPr>
+        <w:t>btn</w:t>
+      </w:r>
+      <w:proofErr w:type="spellEnd"/>
+      <w:r>
+        <w:rPr>
+          <w:rFonts w:ascii="Arial" w:hAnsi="Arial" w:cs="Arial"/>
+        </w:rPr>
+        <w:t xml:space="preserve"> </w:t>
+      </w:r>
+      <w:proofErr w:type="spellStart"/>
+      <w:r>
+        <w:rPr>
+          <w:rFonts w:ascii="Arial" w:hAnsi="Arial" w:cs="Arial"/>
+        </w:rPr>
+        <w:t>btn</w:t>
+      </w:r>
+      <w:proofErr w:type="spellEnd"/>
+      <w:r>
+        <w:rPr>
+          <w:rFonts w:ascii="Arial" w:hAnsi="Arial" w:cs="Arial"/>
+        </w:rPr>
+        <w:t xml:space="preserve">-primary </w:t>
+      </w:r>
+      <w:proofErr w:type="spellStart"/>
+      <w:r>
+        <w:rPr>
+          <w:rFonts w:ascii="Arial" w:hAnsi="Arial" w:cs="Arial"/>
+        </w:rPr>
+        <w:t>btn</w:t>
+      </w:r>
+      <w:proofErr w:type="spellEnd"/>
+      <w:r>
+        <w:rPr>
+          <w:rFonts w:ascii="Arial" w:hAnsi="Arial" w:cs="Arial"/>
+        </w:rPr>
+        <w:t>-block"&gt;Select Checked-in&lt;/button&gt;</w:t>
       </w:r>
     </w:p>
     <w:p>
@@ -441,7 +682,21 @@
           <w:rFonts w:ascii="Arial" w:hAnsi="Arial" w:cs="Arial"/>
         </w:rPr>
         <w:tab/>
-        <w:t>&lt;label&gt;&lt;input type="checkbox" name="" value=""&gt;Sankar Narayanan&lt;/label&gt;</w:t>
+        <w:t>&lt;label&gt;&lt;input type="checkbox" name="" value=""&gt;</w:t>
+      </w:r>
+      <w:proofErr w:type="spellStart"/>
+      <w:r>
+        <w:rPr>
+          <w:rFonts w:ascii="Arial" w:hAnsi="Arial" w:cs="Arial"/>
+        </w:rPr>
+        <w:t>Sankar</w:t>
+      </w:r>
+      <w:proofErr w:type="spellEnd"/>
+      <w:r>
+        <w:rPr>
+          <w:rFonts w:ascii="Arial" w:hAnsi="Arial" w:cs="Arial"/>
+        </w:rPr>
+        <w:t xml:space="preserve"> Narayanan&lt;/label&gt;</w:t>
       </w:r>
     </w:p>
     <w:p>
@@ -459,6 +714,38 @@
         </w:rPr>
         <w:tab/>
         <w:t>&lt;/div&gt;</w:t>
+      </w:r>
+      <w:bookmarkStart w:id="3" w:name="_GoBack"/>
+      <w:bookmarkEnd w:id="3"/>
+    </w:p>
+    <w:p>
+      <w:pPr>
+        <w:tabs>
+          <w:tab w:val="left" w:pos="1104"/>
+        </w:tabs>
+        <w:rPr>
+          <w:rFonts w:ascii="Arial" w:hAnsi="Arial" w:cs="Arial"/>
+        </w:rPr>
+      </w:pPr>
+      <w:r>
+        <w:rPr>
+          <w:rFonts w:ascii="Arial" w:hAnsi="Arial" w:cs="Arial"/>
+        </w:rPr>
+        <w:t xml:space="preserve">&lt;embed </w:t>
+      </w:r>
+      <w:proofErr w:type="spellStart"/>
+      <w:r>
+        <w:rPr>
+          <w:rFonts w:ascii="Arial" w:hAnsi="Arial" w:cs="Arial"/>
+        </w:rPr>
+        <w:t>src</w:t>
+      </w:r>
+      <w:proofErr w:type="spellEnd"/>
+      <w:r>
+        <w:rPr>
+          <w:rFonts w:ascii="Arial" w:hAnsi="Arial" w:cs="Arial"/>
+        </w:rPr>
+        <w:t>="pdfs/Bachelor-UK.pdf" type="application/pdf" width="100px"&gt;</w:t>
       </w:r>
     </w:p>
     <w:p>
@@ -576,7 +863,35 @@
           <w:rFonts w:ascii="Arial" w:hAnsi="Arial" w:cs="Arial"/>
         </w:rPr>
         <w:tab/>
-        <w:t>&lt;button type="button" class="btn btn-default"&gt;</w:t>
+        <w:t>&lt;button type="button" class="</w:t>
+      </w:r>
+      <w:proofErr w:type="spellStart"/>
+      <w:r>
+        <w:rPr>
+          <w:rFonts w:ascii="Arial" w:hAnsi="Arial" w:cs="Arial"/>
+        </w:rPr>
+        <w:t>btn</w:t>
+      </w:r>
+      <w:proofErr w:type="spellEnd"/>
+      <w:r>
+        <w:rPr>
+          <w:rFonts w:ascii="Arial" w:hAnsi="Arial" w:cs="Arial"/>
+        </w:rPr>
+        <w:t xml:space="preserve"> </w:t>
+      </w:r>
+      <w:proofErr w:type="spellStart"/>
+      <w:r>
+        <w:rPr>
+          <w:rFonts w:ascii="Arial" w:hAnsi="Arial" w:cs="Arial"/>
+        </w:rPr>
+        <w:t>btn</w:t>
+      </w:r>
+      <w:proofErr w:type="spellEnd"/>
+      <w:r>
+        <w:rPr>
+          <w:rFonts w:ascii="Arial" w:hAnsi="Arial" w:cs="Arial"/>
+        </w:rPr>
+        <w:t>-default"&gt;</w:t>
       </w:r>
       <w:r>
         <w:rPr>
@@ -623,11 +938,12 @@
           <w:rFonts w:ascii="Arial" w:hAnsi="Arial" w:cs="Arial"/>
         </w:rPr>
       </w:pPr>
-      <w:bookmarkStart w:id="1" w:name="OLE_LINK1"/>
-      <w:r>
-        <w:rPr>
-          <w:rFonts w:ascii="Arial" w:hAnsi="Arial" w:cs="Arial"/>
-        </w:rPr>
+      <w:bookmarkStart w:id="4" w:name="OLE_LINK1"/>
+      <w:r>
+        <w:rPr>
+          <w:rFonts w:ascii="Arial" w:hAnsi="Arial" w:cs="Arial"/>
+        </w:rPr>
+        <w:lastRenderedPageBreak/>
         <w:tab/>
       </w:r>
       <w:r>
@@ -663,21 +979,48 @@
         <w:rPr>
           <w:rFonts w:ascii="Arial" w:hAnsi="Arial" w:cs="Arial"/>
         </w:rPr>
-        <w:lastRenderedPageBreak/>
-        <w:tab/>
-      </w:r>
-      <w:r>
-        <w:rPr>
-          <w:rFonts w:ascii="Arial" w:hAnsi="Arial" w:cs="Arial"/>
-        </w:rPr>
-        <w:tab/>
-      </w:r>
-      <w:r>
-        <w:rPr>
-          <w:rFonts w:ascii="Arial" w:hAnsi="Arial" w:cs="Arial"/>
-        </w:rPr>
-        <w:tab/>
-        <w:t xml:space="preserve">&lt;button type="button" class="btn btn-success"&gt;Next </w:t>
+        <w:tab/>
+      </w:r>
+      <w:r>
+        <w:rPr>
+          <w:rFonts w:ascii="Arial" w:hAnsi="Arial" w:cs="Arial"/>
+        </w:rPr>
+        <w:tab/>
+      </w:r>
+      <w:r>
+        <w:rPr>
+          <w:rFonts w:ascii="Arial" w:hAnsi="Arial" w:cs="Arial"/>
+        </w:rPr>
+        <w:tab/>
+        <w:t>&lt;button type="button" class="</w:t>
+      </w:r>
+      <w:proofErr w:type="spellStart"/>
+      <w:r>
+        <w:rPr>
+          <w:rFonts w:ascii="Arial" w:hAnsi="Arial" w:cs="Arial"/>
+        </w:rPr>
+        <w:t>btn</w:t>
+      </w:r>
+      <w:proofErr w:type="spellEnd"/>
+      <w:r>
+        <w:rPr>
+          <w:rFonts w:ascii="Arial" w:hAnsi="Arial" w:cs="Arial"/>
+        </w:rPr>
+        <w:t xml:space="preserve"> </w:t>
+      </w:r>
+      <w:proofErr w:type="spellStart"/>
+      <w:r>
+        <w:rPr>
+          <w:rFonts w:ascii="Arial" w:hAnsi="Arial" w:cs="Arial"/>
+        </w:rPr>
+        <w:t>btn</w:t>
+      </w:r>
+      <w:proofErr w:type="spellEnd"/>
+      <w:r>
+        <w:rPr>
+          <w:rFonts w:ascii="Arial" w:hAnsi="Arial" w:cs="Arial"/>
+        </w:rPr>
+        <w:t xml:space="preserve">-success"&gt;Next </w:t>
       </w:r>
       <w:r>
         <w:rPr>
@@ -714,7 +1057,7 @@
         <w:tab/>
         <w:t>&lt;/div&gt;</w:t>
       </w:r>
-      <w:bookmarkEnd w:id="1"/>
+      <w:bookmarkEnd w:id="4"/>
       <w:r>
         <w:rPr>
           <w:rFonts w:ascii="Arial" w:hAnsi="Arial" w:cs="Arial"/>
@@ -880,7 +1223,21 @@
           <w:rFonts w:ascii="Arial" w:hAnsi="Arial" w:cs="Arial"/>
         </w:rPr>
         <w:tab/>
-        <w:t>&lt;form enctype="multipart/form-data"&gt;</w:t>
+        <w:t xml:space="preserve">&lt;form </w:t>
+      </w:r>
+      <w:proofErr w:type="spellStart"/>
+      <w:r>
+        <w:rPr>
+          <w:rFonts w:ascii="Arial" w:hAnsi="Arial" w:cs="Arial"/>
+        </w:rPr>
+        <w:t>enctype</w:t>
+      </w:r>
+      <w:proofErr w:type="spellEnd"/>
+      <w:r>
+        <w:rPr>
+          <w:rFonts w:ascii="Arial" w:hAnsi="Arial" w:cs="Arial"/>
+        </w:rPr>
+        <w:t>="multipart/form-data"&gt;</w:t>
       </w:r>
     </w:p>
     <w:p>
@@ -956,7 +1313,49 @@
           <w:rFonts w:ascii="Arial" w:hAnsi="Arial" w:cs="Arial"/>
         </w:rPr>
         <w:tab/>
-        <w:t>&lt;br&gt;&lt;br&gt;&lt;br&gt;</w:t>
+        <w:t>&lt;</w:t>
+      </w:r>
+      <w:proofErr w:type="spellStart"/>
+      <w:r>
+        <w:rPr>
+          <w:rFonts w:ascii="Arial" w:hAnsi="Arial" w:cs="Arial"/>
+        </w:rPr>
+        <w:t>br</w:t>
+      </w:r>
+      <w:proofErr w:type="spellEnd"/>
+      <w:r>
+        <w:rPr>
+          <w:rFonts w:ascii="Arial" w:hAnsi="Arial" w:cs="Arial"/>
+        </w:rPr>
+        <w:t>&gt;&lt;</w:t>
+      </w:r>
+      <w:proofErr w:type="spellStart"/>
+      <w:r>
+        <w:rPr>
+          <w:rFonts w:ascii="Arial" w:hAnsi="Arial" w:cs="Arial"/>
+        </w:rPr>
+        <w:t>br</w:t>
+      </w:r>
+      <w:proofErr w:type="spellEnd"/>
+      <w:r>
+        <w:rPr>
+          <w:rFonts w:ascii="Arial" w:hAnsi="Arial" w:cs="Arial"/>
+        </w:rPr>
+        <w:t>&gt;&lt;</w:t>
+      </w:r>
+      <w:proofErr w:type="spellStart"/>
+      <w:r>
+        <w:rPr>
+          <w:rFonts w:ascii="Arial" w:hAnsi="Arial" w:cs="Arial"/>
+        </w:rPr>
+        <w:t>br</w:t>
+      </w:r>
+      <w:proofErr w:type="spellEnd"/>
+      <w:r>
+        <w:rPr>
+          <w:rFonts w:ascii="Arial" w:hAnsi="Arial" w:cs="Arial"/>
+        </w:rPr>
+        <w:t>&gt;</w:t>
       </w:r>
     </w:p>
     <w:p>
@@ -1061,7 +1460,35 @@
           <w:rFonts w:ascii="Arial" w:hAnsi="Arial" w:cs="Arial"/>
         </w:rPr>
         <w:tab/>
-        <w:t>&lt;progrcsess&gt;&lt;/progrcsess&gt;</w:t>
+        <w:t>&lt;</w:t>
+      </w:r>
+      <w:proofErr w:type="spellStart"/>
+      <w:r>
+        <w:rPr>
+          <w:rFonts w:ascii="Arial" w:hAnsi="Arial" w:cs="Arial"/>
+        </w:rPr>
+        <w:t>progrcsess</w:t>
+      </w:r>
+      <w:proofErr w:type="spellEnd"/>
+      <w:r>
+        <w:rPr>
+          <w:rFonts w:ascii="Arial" w:hAnsi="Arial" w:cs="Arial"/>
+        </w:rPr>
+        <w:t>&gt;&lt;/</w:t>
+      </w:r>
+      <w:proofErr w:type="spellStart"/>
+      <w:r>
+        <w:rPr>
+          <w:rFonts w:ascii="Arial" w:hAnsi="Arial" w:cs="Arial"/>
+        </w:rPr>
+        <w:t>progrcsess</w:t>
+      </w:r>
+      <w:proofErr w:type="spellEnd"/>
+      <w:r>
+        <w:rPr>
+          <w:rFonts w:ascii="Arial" w:hAnsi="Arial" w:cs="Arial"/>
+        </w:rPr>
+        <w:t>&gt;</w:t>
       </w:r>
     </w:p>
     <w:p>

</xml_diff>